<commit_message>
reflection output looks better
</commit_message>
<xml_diff>
--- a/CS500-framework/CS500-framework/Proj 3 Report CS 500 Sean Higgins.docx
+++ b/CS500-framework/CS500-framework/Proj 3 Report CS 500 Sean Higgins.docx
@@ -33,15 +33,7 @@
           <w:sz w:val="24"/>
           <w:szCs w:val="24"/>
         </w:rPr>
-        <w:t>March 24</w:t>
-      </w:r>
-      <w:r>
-        <w:rPr>
-          <w:rFonts w:ascii="Times New Roman" w:hAnsi="Times New Roman" w:cs="Times New Roman"/>
-          <w:sz w:val="24"/>
-          <w:szCs w:val="24"/>
-        </w:rPr>
-        <w:t>, 2017</w:t>
+        <w:t>March 24, 2017</w:t>
       </w:r>
     </w:p>
     <w:p>
@@ -129,15 +121,7 @@
           <w:sz w:val="24"/>
           <w:szCs w:val="24"/>
         </w:rPr>
-        <w:t>. 3</w:t>
-      </w:r>
-      <w:r>
-        <w:rPr>
-          <w:rFonts w:ascii="Times New Roman" w:hAnsi="Times New Roman" w:cs="Times New Roman"/>
-          <w:sz w:val="24"/>
-          <w:szCs w:val="24"/>
-        </w:rPr>
-        <w:t xml:space="preserve"> Report</w:t>
+        <w:t>. 3 Report</w:t>
       </w:r>
     </w:p>
     <w:p/>
@@ -241,8 +225,34 @@
           <w:sz w:val="24"/>
           <w:szCs w:val="24"/>
         </w:rPr>
-        <w:t>Output image – 4050 passes</w:t>
-      </w:r>
+        <w:t xml:space="preserve">Output image – </w:t>
+      </w:r>
+      <w:r>
+        <w:rPr>
+          <w:rFonts w:ascii="Times New Roman" w:hAnsi="Times New Roman" w:cs="Times New Roman"/>
+          <w:sz w:val="24"/>
+          <w:szCs w:val="24"/>
+        </w:rPr>
+        <w:t>5066</w:t>
+      </w:r>
+      <w:r>
+        <w:rPr>
+          <w:rFonts w:ascii="Times New Roman" w:hAnsi="Times New Roman" w:cs="Times New Roman"/>
+          <w:sz w:val="24"/>
+          <w:szCs w:val="24"/>
+        </w:rPr>
+        <w:t xml:space="preserve"> passes</w:t>
+      </w:r>
+      <w:r>
+        <w:rPr>
+          <w:rFonts w:ascii="Times New Roman" w:hAnsi="Times New Roman" w:cs="Times New Roman"/>
+          <w:sz w:val="24"/>
+          <w:szCs w:val="24"/>
+        </w:rPr>
+        <w:t>, slightly brightened</w:t>
+      </w:r>
+      <w:bookmarkStart w:id="0" w:name="_GoBack"/>
+      <w:bookmarkEnd w:id="0"/>
     </w:p>
     <w:p>
       <w:pPr>
@@ -263,7 +273,7 @@
           <wp:inline distT="0" distB="0" distL="0" distR="0">
             <wp:extent cx="3810000" cy="2857500"/>
             <wp:effectExtent l="0" t="0" r="0" b="0"/>
-            <wp:docPr id="1" name="Picture 1"/>
+            <wp:docPr id="3" name="Picture 3"/>
             <wp:cNvGraphicFramePr>
               <a:graphicFrameLocks xmlns:a="http://schemas.openxmlformats.org/drawingml/2006/main" noChangeAspect="1"/>
             </wp:cNvGraphicFramePr>
@@ -271,7 +281,7 @@
               <a:graphicData uri="http://schemas.openxmlformats.org/drawingml/2006/picture">
                 <pic:pic xmlns:pic="http://schemas.openxmlformats.org/drawingml/2006/picture">
                   <pic:nvPicPr>
-                    <pic:cNvPr id="1" name="testsceneP3-4050Passes.jpg"/>
+                    <pic:cNvPr id="3" name="testsceneP3-5066Passes.jpg"/>
                     <pic:cNvPicPr/>
                   </pic:nvPicPr>
                   <pic:blipFill>
@@ -301,92 +311,6 @@
           </wp:inline>
         </w:drawing>
       </w:r>
-    </w:p>
-    <w:p>
-      <w:pPr>
-        <w:rPr>
-          <w:rFonts w:ascii="Times New Roman" w:hAnsi="Times New Roman" w:cs="Times New Roman"/>
-          <w:sz w:val="24"/>
-          <w:szCs w:val="24"/>
-        </w:rPr>
-      </w:pPr>
-    </w:p>
-    <w:p>
-      <w:pPr>
-        <w:rPr>
-          <w:rFonts w:ascii="Times New Roman" w:hAnsi="Times New Roman" w:cs="Times New Roman"/>
-          <w:sz w:val="24"/>
-          <w:szCs w:val="24"/>
-        </w:rPr>
-      </w:pPr>
-      <w:r>
-        <w:rPr>
-          <w:rFonts w:ascii="Times New Roman" w:hAnsi="Times New Roman" w:cs="Times New Roman"/>
-          <w:sz w:val="24"/>
-          <w:szCs w:val="24"/>
-        </w:rPr>
-        <w:t>Same as above, brightened</w:t>
-      </w:r>
-    </w:p>
-    <w:p>
-      <w:pPr>
-        <w:rPr>
-          <w:rFonts w:ascii="Times New Roman" w:hAnsi="Times New Roman" w:cs="Times New Roman"/>
-          <w:sz w:val="24"/>
-          <w:szCs w:val="24"/>
-        </w:rPr>
-      </w:pPr>
-      <w:bookmarkStart w:id="0" w:name="_GoBack"/>
-      <w:r>
-        <w:rPr>
-          <w:rFonts w:ascii="Times New Roman" w:hAnsi="Times New Roman" w:cs="Times New Roman"/>
-          <w:noProof/>
-          <w:sz w:val="24"/>
-          <w:szCs w:val="24"/>
-        </w:rPr>
-        <w:drawing>
-          <wp:inline distT="0" distB="0" distL="0" distR="0">
-            <wp:extent cx="3810000" cy="2857500"/>
-            <wp:effectExtent l="0" t="0" r="0" b="0"/>
-            <wp:docPr id="2" name="Picture 2"/>
-            <wp:cNvGraphicFramePr>
-              <a:graphicFrameLocks xmlns:a="http://schemas.openxmlformats.org/drawingml/2006/main" noChangeAspect="1"/>
-            </wp:cNvGraphicFramePr>
-            <a:graphic xmlns:a="http://schemas.openxmlformats.org/drawingml/2006/main">
-              <a:graphicData uri="http://schemas.openxmlformats.org/drawingml/2006/picture">
-                <pic:pic xmlns:pic="http://schemas.openxmlformats.org/drawingml/2006/picture">
-                  <pic:nvPicPr>
-                    <pic:cNvPr id="2" name="testsceneP3-4050PassesBrighter.jpg"/>
-                    <pic:cNvPicPr/>
-                  </pic:nvPicPr>
-                  <pic:blipFill>
-                    <a:blip r:embed="rId5">
-                      <a:extLst>
-                        <a:ext uri="{28A0092B-C50C-407E-A947-70E740481C1C}">
-                          <a14:useLocalDpi xmlns:a14="http://schemas.microsoft.com/office/drawing/2010/main" val="0"/>
-                        </a:ext>
-                      </a:extLst>
-                    </a:blip>
-                    <a:stretch>
-                      <a:fillRect/>
-                    </a:stretch>
-                  </pic:blipFill>
-                  <pic:spPr>
-                    <a:xfrm>
-                      <a:off x="0" y="0"/>
-                      <a:ext cx="3810000" cy="2857500"/>
-                    </a:xfrm>
-                    <a:prstGeom prst="rect">
-                      <a:avLst/>
-                    </a:prstGeom>
-                  </pic:spPr>
-                </pic:pic>
-              </a:graphicData>
-            </a:graphic>
-          </wp:inline>
-        </w:drawing>
-      </w:r>
-      <w:bookmarkEnd w:id="0"/>
     </w:p>
     <w:sectPr>
       <w:pgSz w:w="12240" w:h="15840"/>

</xml_diff>